<commit_message>
Fix typo in formula
</commit_message>
<xml_diff>
--- a/Multiple Imputation/Artificial Data for Illustrations/artifical_data_motivation_for_offsets.docx
+++ b/Multiple Imputation/Artificial Data for Illustrations/artifical_data_motivation_for_offsets.docx
@@ -65,7 +65,7 @@
         <w:pStyle w:val="Date"/>
       </w:pPr>
       <w:r>
-        <w:t xml:space="preserve">2023-09-21</w:t>
+        <w:t xml:space="preserve">2024-01-02</w:t>
       </w:r>
     </w:p>
     <w:sdt>
@@ -3977,7 +3977,7 @@
                 <m:rPr>
                   <m:sty m:val="p"/>
                 </m:rPr>
-                <m:t>−</m:t>
+                <m:t>+</m:t>
               </m:r>
               <m:r>
                 <m:t>6</m:t>

</xml_diff>